<commit_message>
updating scrips and report
</commit_message>
<xml_diff>
--- a/DatabaseDesignDocument_Luana.docx
+++ b/DatabaseDesignDocument_Luana.docx
@@ -1811,8 +1811,6 @@
       <w:r>
         <w:t>, that is,</w:t>
       </w:r>
-      <w:bookmarkStart w:id="28" w:name="_GoBack"/>
-      <w:bookmarkEnd w:id="28"/>
       <w:r>
         <w:t xml:space="preserve"> </w:t>
       </w:r>
@@ -1984,21 +1982,7 @@
             <w:rStyle w:val="Hyperlink"/>
             <w:rFonts w:eastAsiaTheme="majorEastAsia"/>
           </w:rPr>
-          <w:t>ION-ANSWERING.</w:t>
-        </w:r>
-        <w:r>
-          <w:rPr>
-            <w:rStyle w:val="Hyperlink"/>
-            <w:rFonts w:eastAsiaTheme="majorEastAsia"/>
-          </w:rPr>
-          <w:t>c</w:t>
-        </w:r>
-        <w:r>
-          <w:rPr>
-            <w:rStyle w:val="Hyperlink"/>
-            <w:rFonts w:eastAsiaTheme="majorEastAsia"/>
-          </w:rPr>
-          <w:t>ql</w:t>
+          <w:t>ION-ANSWERING.cql</w:t>
         </w:r>
       </w:hyperlink>
       <w:r>
@@ -2113,61 +2097,36 @@
         <w:t>in a</w:t>
       </w:r>
       <w:r>
-        <w:t xml:space="preserve"> collection. A known </w:t>
-      </w:r>
-      <w:r>
-        <w:t>dis</w:t>
-      </w:r>
-      <w:r>
-        <w:t>advantage of</w:t>
-      </w:r>
-      <w:r>
-        <w:t xml:space="preserve"> MongoDB is that it does not allow partial matches during a query, a</w:t>
-      </w:r>
-      <w:r>
-        <w:t>n aspect</w:t>
-      </w:r>
-      <w:r>
-        <w:t xml:space="preserve"> that we cannot accept in our system</w:t>
-      </w:r>
-      <w:r>
-        <w:t xml:space="preserve"> -- </w:t>
-      </w:r>
-      <w:r>
-        <w:t xml:space="preserve">since our </w:t>
-      </w:r>
-      <w:r>
-        <w:t>final</w:t>
-      </w:r>
-      <w:r>
-        <w:t xml:space="preserve"> goal is to implement </w:t>
-      </w:r>
-      <w:r>
-        <w:t>an</w:t>
-      </w:r>
-      <w:r>
-        <w:t xml:space="preserve"> NLP solution for avoiding question duplicates. </w:t>
-      </w:r>
-      <w:r>
-        <w:t>A</w:t>
-      </w:r>
-      <w:r>
-        <w:t xml:space="preserve"> work around for this matching</w:t>
-      </w:r>
-      <w:r>
-        <w:t xml:space="preserve"> problem</w:t>
-      </w:r>
-      <w:r>
-        <w:t xml:space="preserve">, well </w:t>
-      </w:r>
-      <w:r>
-        <w:t xml:space="preserve">reported in the literature, </w:t>
-      </w:r>
-      <w:r>
-        <w:t>is to</w:t>
-      </w:r>
-      <w:r>
-        <w:t xml:space="preserve"> use ElasticSearch as a query layer.</w:t>
+        <w:t xml:space="preserve"> collection. </w:t>
+      </w:r>
+      <w:r>
+        <w:t xml:space="preserve">Moreover, </w:t>
+      </w:r>
+      <w:r>
+        <w:t xml:space="preserve">we decided </w:t>
+      </w:r>
+      <w:r>
+        <w:t>use ElasticSearch as a query layer</w:t>
+      </w:r>
+      <w:r>
+        <w:t>, as it offers much more text search capabilities than MongoDB alone</w:t>
+      </w:r>
+      <w:r>
+        <w:t>.</w:t>
+      </w:r>
+      <w:r>
+        <w:t xml:space="preserve"> With </w:t>
+      </w:r>
+      <w:proofErr w:type="spellStart"/>
+      <w:r>
+        <w:t>ElasticSearch</w:t>
+      </w:r>
+      <w:proofErr w:type="spellEnd"/>
+      <w:r>
+        <w:t>, we can perform “proximity search”, which will be useful for our NLP module.</w:t>
+      </w:r>
+      <w:r>
+        <w:t xml:space="preserve"> </w:t>
       </w:r>
     </w:p>
     <w:p>
@@ -2175,6 +2134,8 @@
         <w:ind w:left="360"/>
         <w:jc w:val="both"/>
       </w:pPr>
+      <w:bookmarkStart w:id="28" w:name="_GoBack"/>
+      <w:bookmarkEnd w:id="28"/>
     </w:p>
     <w:p>
       <w:pPr>
@@ -2546,6 +2507,10 @@
     <w:p>
       <w:pPr>
         <w:jc w:val="both"/>
+        <w:rPr>
+          <w:rStyle w:val="Hyperlink"/>
+          <w:rFonts w:eastAsiaTheme="majorEastAsia"/>
+        </w:rPr>
       </w:pPr>
       <w:r>
         <w:lastRenderedPageBreak/>
@@ -2560,6 +2525,143 @@
           <w:t>https://github.com/luana-be/CEB1250_repo/blob/master/QUESTION-ANSWERING.sql</w:t>
         </w:r>
       </w:hyperlink>
+    </w:p>
+    <w:p>
+      <w:pPr>
+        <w:jc w:val="both"/>
+      </w:pPr>
+    </w:p>
+    <w:p>
+      <w:pPr>
+        <w:jc w:val="both"/>
+      </w:pPr>
+    </w:p>
+    <w:p>
+      <w:pPr>
+        <w:jc w:val="both"/>
+      </w:pPr>
+      <w:r>
+        <w:t>MongoDB definition:</w:t>
+      </w:r>
+    </w:p>
+    <w:p>
+      <w:pPr>
+        <w:jc w:val="both"/>
+      </w:pPr>
+    </w:p>
+    <w:p>
+      <w:pPr>
+        <w:jc w:val="both"/>
+      </w:pPr>
+    </w:p>
+    <w:p>
+      <w:pPr>
+        <w:jc w:val="both"/>
+        <w:rPr>
+          <w:rStyle w:val="Hyperlink"/>
+          <w:rFonts w:eastAsiaTheme="majorEastAsia"/>
+        </w:rPr>
+      </w:pPr>
+      <w:hyperlink r:id="rId12" w:history="1">
+        <w:r>
+          <w:rPr>
+            <w:rStyle w:val="Hyperlink"/>
+            <w:rFonts w:eastAsiaTheme="majorEastAsia"/>
+          </w:rPr>
+          <w:t>https://github.com/luana-be/CEB1250_repo/blob/master/QUESTION-ANSWERING.mongo</w:t>
+        </w:r>
+      </w:hyperlink>
+    </w:p>
+    <w:p>
+      <w:pPr>
+        <w:jc w:val="both"/>
+      </w:pPr>
+    </w:p>
+    <w:p>
+      <w:pPr>
+        <w:jc w:val="both"/>
+      </w:pPr>
+      <w:r>
+        <w:t>Picture with MongoDB + Elastic Search</w:t>
+      </w:r>
+    </w:p>
+    <w:p>
+      <w:pPr>
+        <w:jc w:val="both"/>
+      </w:pPr>
+    </w:p>
+    <w:p>
+      <w:pPr>
+        <w:ind w:left="360"/>
+        <w:jc w:val="both"/>
+      </w:pPr>
+      <w:r>
+        <w:t xml:space="preserve">The connectivity between MongoDB and </w:t>
+      </w:r>
+      <w:proofErr w:type="spellStart"/>
+      <w:r>
+        <w:t>ElasticSearch</w:t>
+      </w:r>
+      <w:proofErr w:type="spellEnd"/>
+      <w:r>
+        <w:t xml:space="preserve"> is straightforward, </w:t>
+      </w:r>
+      <w:r>
+        <w:t xml:space="preserve">by using the </w:t>
+      </w:r>
+      <w:proofErr w:type="spellStart"/>
+      <w:r>
+        <w:t>MongoConnector</w:t>
+      </w:r>
+      <w:proofErr w:type="spellEnd"/>
+      <w:r>
+        <w:t xml:space="preserve"> (command: </w:t>
+      </w:r>
+      <w:r>
+        <w:t xml:space="preserve">mongo-connector -m localhost:27017 -t localhost:9200 -d </w:t>
+      </w:r>
+      <w:proofErr w:type="spellStart"/>
+      <w:r>
+        <w:t>elastic_doc_manager</w:t>
+      </w:r>
+      <w:proofErr w:type="spellEnd"/>
+      <w:r>
+        <w:t>)</w:t>
+      </w:r>
+      <w:r>
+        <w:t>. A search example is</w:t>
+      </w:r>
+      <w:r>
+        <w:t xml:space="preserve"> </w:t>
+      </w:r>
+      <w:r>
+        <w:t>presented in</w:t>
+      </w:r>
+      <w:r>
+        <w:t xml:space="preserve"> </w:t>
+      </w:r>
+    </w:p>
+    <w:p>
+      <w:pPr>
+        <w:ind w:left="360"/>
+        <w:jc w:val="both"/>
+      </w:pPr>
+      <w:hyperlink r:id="rId13" w:history="1">
+        <w:r>
+          <w:rPr>
+            <w:rStyle w:val="Hyperlink"/>
+          </w:rPr>
+          <w:t>https://github.com/luana-be/CEB1250_repo/blob/master/elastic_mongo_connector.ipynb</w:t>
+        </w:r>
+      </w:hyperlink>
+      <w:r>
+        <w:t xml:space="preserve"> </w:t>
+      </w:r>
+    </w:p>
+    <w:p>
+      <w:pPr>
+        <w:jc w:val="both"/>
+      </w:pPr>
     </w:p>
     <w:p>
       <w:pPr>
@@ -3007,8 +3109,8 @@
       <w:bookmarkEnd w:id="57"/>
     </w:p>
     <w:sectPr>
-      <w:headerReference w:type="default" r:id="rId12"/>
-      <w:footerReference w:type="default" r:id="rId13"/>
+      <w:headerReference w:type="default" r:id="rId14"/>
+      <w:footerReference w:type="default" r:id="rId15"/>
       <w:pgSz w:w="12240" w:h="15840"/>
       <w:pgMar w:top="1440" w:right="1440" w:bottom="1440" w:left="1440" w:header="504" w:footer="504" w:gutter="0"/>
       <w:pgNumType w:fmt="lowerRoman"/>
@@ -9104,7 +9206,7 @@
 </file>
 
 <file path=customXml/itemProps1.xml><?xml version="1.0" encoding="utf-8"?>
-<ds:datastoreItem xmlns:ds="http://schemas.openxmlformats.org/officeDocument/2006/customXml" ds:itemID="{EA372A63-86AA-48A7-9348-39D401CA9280}">
+<ds:datastoreItem xmlns:ds="http://schemas.openxmlformats.org/officeDocument/2006/customXml" ds:itemID="{CA7CEC39-525C-4498-BED6-30C96DF7BA57}">
   <ds:schemaRefs>
     <ds:schemaRef ds:uri="http://schemas.openxmlformats.org/officeDocument/2006/bibliography"/>
   </ds:schemaRefs>

</xml_diff>